<commit_message>
ex1: remove inline css
</commit_message>
<xml_diff>
--- a/ex2/Sửa tuần 1 bài 2 và 3.docx
+++ b/ex2/Sửa tuần 1 bài 2 và 3.docx
@@ -89,13 +89,7 @@
         <w:rPr>
           <w:rFonts w:ascii="Times New Roman" w:hAnsi="Times New Roman" w:cs="Times New Roman"/>
         </w:rPr>
-        <w:t xml:space="preserve">Cách tính </w:t>
-      </w:r>
-      <w:r>
-        <w:rPr>
-          <w:rFonts w:ascii="Times New Roman" w:hAnsi="Times New Roman" w:cs="Times New Roman"/>
-        </w:rPr>
-        <w:t>line-height</w:t>
+        <w:t>Cách tính line-height</w:t>
       </w:r>
       <w:r>
         <w:rPr>
@@ -218,6 +212,7 @@
       <w:r>
         <w:rPr>
           <w:rFonts w:ascii="Times New Roman" w:hAnsi="Times New Roman" w:cs="Times New Roman"/>
+          <w:noProof/>
         </w:rPr>
         <w:drawing>
           <wp:inline distT="0" distB="0" distL="0" distR="0" wp14:anchorId="02C3A1BF" wp14:editId="2620CB38">
@@ -310,6 +305,7 @@
       <w:r>
         <w:rPr>
           <w:rFonts w:ascii="Times New Roman" w:hAnsi="Times New Roman" w:cs="Times New Roman"/>
+          <w:noProof/>
         </w:rPr>
         <w:drawing>
           <wp:inline distT="0" distB="0" distL="0" distR="0" wp14:anchorId="595A57D9" wp14:editId="79E902F5">
@@ -358,6 +354,7 @@
       <w:r>
         <w:rPr>
           <w:rFonts w:ascii="Times New Roman" w:hAnsi="Times New Roman" w:cs="Times New Roman"/>
+          <w:noProof/>
         </w:rPr>
         <w:drawing>
           <wp:inline distT="0" distB="0" distL="0" distR="0" wp14:anchorId="2CF88BAA" wp14:editId="5612CF4D">
@@ -468,6 +465,7 @@
       <w:r>
         <w:rPr>
           <w:rFonts w:ascii="Times New Roman" w:hAnsi="Times New Roman" w:cs="Times New Roman"/>
+          <w:noProof/>
         </w:rPr>
         <w:drawing>
           <wp:inline distT="0" distB="0" distL="0" distR="0" wp14:anchorId="7F3713E1" wp14:editId="7F02AB13">
@@ -591,6 +589,7 @@
       <w:r>
         <w:rPr>
           <w:rFonts w:ascii="Times New Roman" w:hAnsi="Times New Roman" w:cs="Times New Roman"/>
+          <w:noProof/>
         </w:rPr>
         <w:drawing>
           <wp:inline distT="0" distB="0" distL="0" distR="0" wp14:anchorId="057673C3" wp14:editId="2C43BC29">
@@ -661,6 +660,7 @@
       <w:r>
         <w:rPr>
           <w:rFonts w:ascii="Times New Roman" w:hAnsi="Times New Roman" w:cs="Times New Roman"/>
+          <w:noProof/>
         </w:rPr>
         <w:drawing>
           <wp:inline distT="0" distB="0" distL="0" distR="0" wp14:anchorId="2C01F269" wp14:editId="61BD604A">
@@ -709,6 +709,7 @@
       <w:r>
         <w:rPr>
           <w:rFonts w:ascii="Times New Roman" w:hAnsi="Times New Roman" w:cs="Times New Roman"/>
+          <w:noProof/>
         </w:rPr>
         <w:drawing>
           <wp:inline distT="0" distB="0" distL="0" distR="0" wp14:anchorId="620F3AA0" wp14:editId="7D490355">
@@ -795,6 +796,7 @@
       <w:r>
         <w:rPr>
           <w:rFonts w:ascii="Times New Roman" w:hAnsi="Times New Roman" w:cs="Times New Roman"/>
+          <w:noProof/>
         </w:rPr>
         <w:drawing>
           <wp:inline distT="0" distB="0" distL="0" distR="0" wp14:anchorId="40450837" wp14:editId="3358EC57">
@@ -873,6 +875,7 @@
       <w:r>
         <w:rPr>
           <w:rFonts w:ascii="Times New Roman" w:hAnsi="Times New Roman" w:cs="Times New Roman"/>
+          <w:noProof/>
           <w:lang w:val="vi-VN"/>
         </w:rPr>
         <w:drawing>
@@ -944,6 +947,7 @@
       <w:r>
         <w:rPr>
           <w:rFonts w:ascii="Times New Roman" w:hAnsi="Times New Roman" w:cs="Times New Roman"/>
+          <w:noProof/>
         </w:rPr>
         <w:drawing>
           <wp:inline distT="0" distB="0" distL="0" distR="0" wp14:anchorId="5780DA96" wp14:editId="054E855C">
@@ -1022,6 +1026,7 @@
       <w:r>
         <w:rPr>
           <w:rFonts w:ascii="Times New Roman" w:hAnsi="Times New Roman" w:cs="Times New Roman"/>
+          <w:noProof/>
         </w:rPr>
         <w:lastRenderedPageBreak/>
         <w:drawing>
@@ -1131,6 +1136,28 @@
           <w:rFonts w:ascii="Times New Roman" w:hAnsi="Times New Roman" w:cs="Times New Roman"/>
         </w:rPr>
         <w:t>: tên class nhận dữ liệu từ js.</w:t>
+      </w:r>
+    </w:p>
+    <w:p>
+      <w:pPr>
+        <w:spacing w:line="312" w:lineRule="auto"/>
+        <w:rPr>
+          <w:rFonts w:ascii="Times New Roman" w:hAnsi="Times New Roman" w:cs="Times New Roman"/>
+        </w:rPr>
+      </w:pPr>
+    </w:p>
+    <w:p>
+      <w:pPr>
+        <w:spacing w:line="312" w:lineRule="auto"/>
+        <w:rPr>
+          <w:rFonts w:ascii="Times New Roman" w:hAnsi="Times New Roman" w:cs="Times New Roman"/>
+        </w:rPr>
+      </w:pPr>
+      <w:r>
+        <w:rPr>
+          <w:rFonts w:ascii="Times New Roman" w:hAnsi="Times New Roman" w:cs="Times New Roman"/>
+        </w:rPr>
+        <w:t>Xóa hết inline css, style=””.</w:t>
       </w:r>
     </w:p>
     <w:p>

</xml_diff>

<commit_message>
ex2: updated per feedback 80%
</commit_message>
<xml_diff>
--- a/ex2/Sửa tuần 1 bài 2 và 3.docx
+++ b/ex2/Sửa tuần 1 bài 2 và 3.docx
@@ -77,23 +77,32 @@
           <w:rFonts w:ascii="Times New Roman" w:hAnsi="Times New Roman" w:cs="Times New Roman"/>
         </w:rPr>
       </w:pPr>
-      <w:r>
-        <w:rPr>
-          <w:rFonts w:ascii="Times New Roman" w:hAnsi="Times New Roman" w:cs="Times New Roman"/>
-        </w:rPr>
-        <w:t>Dùng ::before khi có hình trước text</w:t>
-      </w:r>
-    </w:p>
-    <w:p>
-      <w:pPr>
-        <w:spacing w:line="312" w:lineRule="auto"/>
-        <w:rPr>
-          <w:rFonts w:ascii="Times New Roman" w:hAnsi="Times New Roman" w:cs="Times New Roman"/>
-        </w:rPr>
-      </w:pPr>
-      <w:r>
-        <w:rPr>
-          <w:rFonts w:ascii="Times New Roman" w:hAnsi="Times New Roman" w:cs="Times New Roman"/>
+      <w:proofErr w:type="gramStart"/>
+      <w:r>
+        <w:rPr>
+          <w:rFonts w:ascii="Times New Roman" w:hAnsi="Times New Roman" w:cs="Times New Roman"/>
+        </w:rPr>
+        <w:t>Dùng ::before</w:t>
+      </w:r>
+      <w:proofErr w:type="gramEnd"/>
+      <w:r>
+        <w:rPr>
+          <w:rFonts w:ascii="Times New Roman" w:hAnsi="Times New Roman" w:cs="Times New Roman"/>
+        </w:rPr>
+        <w:t xml:space="preserve"> khi có hình trước text</w:t>
+      </w:r>
+    </w:p>
+    <w:p>
+      <w:pPr>
+        <w:spacing w:line="312" w:lineRule="auto"/>
+        <w:rPr>
+          <w:rFonts w:ascii="Times New Roman" w:hAnsi="Times New Roman" w:cs="Times New Roman"/>
+        </w:rPr>
+      </w:pPr>
+      <w:r>
+        <w:rPr>
+          <w:rFonts w:ascii="Times New Roman" w:hAnsi="Times New Roman" w:cs="Times New Roman"/>
+          <w:noProof/>
         </w:rPr>
         <w:drawing>
           <wp:inline distT="0" distB="0" distL="0" distR="0" wp14:anchorId="76A93043" wp14:editId="53AD7AFE">
@@ -179,13 +188,7 @@
         <w:rPr>
           <w:rFonts w:ascii="Times New Roman" w:hAnsi="Times New Roman" w:cs="Times New Roman"/>
         </w:rPr>
-        <w:t xml:space="preserve">thẻ lớn -&gt; </w:t>
-      </w:r>
-      <w:r>
-        <w:rPr>
-          <w:rFonts w:ascii="Times New Roman" w:hAnsi="Times New Roman" w:cs="Times New Roman"/>
-        </w:rPr>
-        <w:t>d</w:t>
+        <w:t>thẻ lớn -&gt; d</w:t>
       </w:r>
       <w:r>
         <w:rPr>
@@ -262,6 +265,7 @@
       <w:r>
         <w:rPr>
           <w:rFonts w:ascii="Times New Roman" w:hAnsi="Times New Roman" w:cs="Times New Roman"/>
+          <w:noProof/>
         </w:rPr>
         <w:drawing>
           <wp:inline distT="0" distB="0" distL="0" distR="0" wp14:anchorId="41B8192D" wp14:editId="4EAAA7DE">
@@ -311,8 +315,16 @@
         <w:rPr>
           <w:rFonts w:ascii="Times New Roman" w:hAnsi="Times New Roman" w:cs="Times New Roman"/>
         </w:rPr>
-        <w:t>Cách căn giữa: margin: 0 auto;</w:t>
-      </w:r>
+        <w:t xml:space="preserve">Cách căn giữa: margin: 0 </w:t>
+      </w:r>
+      <w:proofErr w:type="gramStart"/>
+      <w:r>
+        <w:rPr>
+          <w:rFonts w:ascii="Times New Roman" w:hAnsi="Times New Roman" w:cs="Times New Roman"/>
+        </w:rPr>
+        <w:t>auto;</w:t>
+      </w:r>
+      <w:proofErr w:type="gramEnd"/>
     </w:p>
     <w:p>
       <w:pPr>
@@ -442,6 +454,7 @@
       <w:r>
         <w:rPr>
           <w:rFonts w:ascii="Times New Roman" w:hAnsi="Times New Roman" w:cs="Times New Roman"/>
+          <w:noProof/>
         </w:rPr>
         <w:drawing>
           <wp:inline distT="0" distB="0" distL="0" distR="0" wp14:anchorId="5B049396" wp14:editId="599ECE23">
@@ -533,6 +546,7 @@
       <w:r>
         <w:rPr>
           <w:rFonts w:ascii="Times New Roman" w:hAnsi="Times New Roman" w:cs="Times New Roman"/>
+          <w:noProof/>
         </w:rPr>
         <w:drawing>
           <wp:inline distT="0" distB="0" distL="0" distR="0" wp14:anchorId="0B3541E9" wp14:editId="152E4850">
@@ -629,6 +643,7 @@
       <w:r>
         <w:rPr>
           <w:rFonts w:ascii="Times New Roman" w:hAnsi="Times New Roman" w:cs="Times New Roman"/>
+          <w:noProof/>
         </w:rPr>
         <w:drawing>
           <wp:inline distT="0" distB="0" distL="0" distR="0" wp14:anchorId="3ABEA1CB" wp14:editId="3E51BF10">
@@ -818,6 +833,12 @@
         </w:rPr>
         <w:t>Nên class=inner (không đặt là class=sub-container)</w:t>
       </w:r>
+      <w:r>
+        <w:rPr>
+          <w:rFonts w:ascii="Times New Roman" w:hAnsi="Times New Roman" w:cs="Times New Roman"/>
+        </w:rPr>
+        <w:t xml:space="preserve"> OK</w:t>
+      </w:r>
     </w:p>
     <w:p>
       <w:pPr>
@@ -839,6 +860,12 @@
           <w:rFonts w:ascii="Times New Roman" w:hAnsi="Times New Roman" w:cs="Times New Roman"/>
         </w:rPr>
         <w:t>Dư header</w:t>
+      </w:r>
+      <w:r>
+        <w:rPr>
+          <w:rFonts w:ascii="Times New Roman" w:hAnsi="Times New Roman" w:cs="Times New Roman"/>
+        </w:rPr>
+        <w:t xml:space="preserve"> OK</w:t>
       </w:r>
     </w:p>
     <w:p>
@@ -1195,13 +1222,33 @@
         <w:rPr>
           <w:rFonts w:ascii="Times New Roman" w:hAnsi="Times New Roman" w:cs="Times New Roman"/>
         </w:rPr>
-        <w:t>Nên dùng ul,li HOẶC là thẻ &lt;p&gt; riêng</w:t>
+        <w:t xml:space="preserve">Nên dùng </w:t>
+      </w:r>
+      <w:proofErr w:type="gramStart"/>
+      <w:r>
+        <w:rPr>
+          <w:rFonts w:ascii="Times New Roman" w:hAnsi="Times New Roman" w:cs="Times New Roman"/>
+        </w:rPr>
+        <w:t>ul,li</w:t>
+      </w:r>
+      <w:proofErr w:type="gramEnd"/>
+      <w:r>
+        <w:rPr>
+          <w:rFonts w:ascii="Times New Roman" w:hAnsi="Times New Roman" w:cs="Times New Roman"/>
+        </w:rPr>
+        <w:t xml:space="preserve"> HOẶC là thẻ &lt;p&gt; riêng</w:t>
       </w:r>
       <w:r>
         <w:rPr>
           <w:rFonts w:ascii="Times New Roman" w:hAnsi="Times New Roman" w:cs="Times New Roman"/>
         </w:rPr>
         <w:t xml:space="preserve"> (hạn chế dùng &lt;br&gt;)</w:t>
+      </w:r>
+      <w:r>
+        <w:rPr>
+          <w:rFonts w:ascii="Times New Roman" w:hAnsi="Times New Roman" w:cs="Times New Roman"/>
+        </w:rPr>
+        <w:t xml:space="preserve"> OK (dùng ul/li)</w:t>
       </w:r>
     </w:p>
     <w:p>
@@ -1273,6 +1320,12 @@
           <w:rFonts w:ascii="Times New Roman" w:hAnsi="Times New Roman" w:cs="Times New Roman"/>
         </w:rPr>
         <w:t>Dư div (bỏ bớt &lt;div&gt;, dùng border-box)</w:t>
+      </w:r>
+      <w:r>
+        <w:rPr>
+          <w:rFonts w:ascii="Times New Roman" w:hAnsi="Times New Roman" w:cs="Times New Roman"/>
+        </w:rPr>
+        <w:t xml:space="preserve"> OK</w:t>
       </w:r>
     </w:p>
     <w:p>
@@ -1376,11 +1429,70 @@
     </w:p>
     <w:p>
       <w:pPr>
-        <w:spacing w:line="312" w:lineRule="auto"/>
-        <w:rPr>
-          <w:rFonts w:ascii="Times New Roman" w:hAnsi="Times New Roman" w:cs="Times New Roman"/>
-        </w:rPr>
-      </w:pPr>
+        <w:pStyle w:val="ListParagraph"/>
+        <w:numPr>
+          <w:ilvl w:val="0"/>
+          <w:numId w:val="2"/>
+        </w:numPr>
+        <w:spacing w:line="312" w:lineRule="auto"/>
+        <w:rPr>
+          <w:rFonts w:ascii="Times New Roman" w:hAnsi="Times New Roman" w:cs="Times New Roman"/>
+        </w:rPr>
+      </w:pPr>
+      <w:r>
+        <w:rPr>
+          <w:rFonts w:ascii="Times New Roman" w:hAnsi="Times New Roman" w:cs="Times New Roman"/>
+        </w:rPr>
+        <w:t>Cải thiện xóa div lồng, dùng border-box</w:t>
+      </w:r>
+    </w:p>
+    <w:p>
+      <w:pPr>
+        <w:spacing w:line="312" w:lineRule="auto"/>
+        <w:rPr>
+          <w:rFonts w:ascii="Times New Roman" w:hAnsi="Times New Roman" w:cs="Times New Roman"/>
+        </w:rPr>
+      </w:pPr>
+      <w:r>
+        <w:rPr>
+          <w:rFonts w:ascii="Times New Roman" w:hAnsi="Times New Roman" w:cs="Times New Roman"/>
+        </w:rPr>
+        <w:drawing>
+          <wp:inline distT="0" distB="0" distL="0" distR="0" wp14:anchorId="5FD754D7" wp14:editId="1B8B5725">
+            <wp:extent cx="5843780" cy="2357610"/>
+            <wp:effectExtent l="0" t="0" r="0" b="5080"/>
+            <wp:docPr id="542512501" name="Picture 1" descr="A computer screen shot of text&#10;&#10;AI-generated content may be incorrect."/>
+            <wp:cNvGraphicFramePr>
+              <a:graphicFrameLocks xmlns:a="http://schemas.openxmlformats.org/drawingml/2006/main" noChangeAspect="1"/>
+            </wp:cNvGraphicFramePr>
+            <a:graphic xmlns:a="http://schemas.openxmlformats.org/drawingml/2006/main">
+              <a:graphicData uri="http://schemas.openxmlformats.org/drawingml/2006/picture">
+                <pic:pic xmlns:pic="http://schemas.openxmlformats.org/drawingml/2006/picture">
+                  <pic:nvPicPr>
+                    <pic:cNvPr id="542512501" name="Picture 1" descr="A computer screen shot of text&#10;&#10;AI-generated content may be incorrect."/>
+                    <pic:cNvPicPr/>
+                  </pic:nvPicPr>
+                  <pic:blipFill>
+                    <a:blip r:embed="rId17"/>
+                    <a:stretch>
+                      <a:fillRect/>
+                    </a:stretch>
+                  </pic:blipFill>
+                  <pic:spPr>
+                    <a:xfrm>
+                      <a:off x="0" y="0"/>
+                      <a:ext cx="5901179" cy="2380767"/>
+                    </a:xfrm>
+                    <a:prstGeom prst="rect">
+                      <a:avLst/>
+                    </a:prstGeom>
+                  </pic:spPr>
+                </pic:pic>
+              </a:graphicData>
+            </a:graphic>
+          </wp:inline>
+        </w:drawing>
+      </w:r>
     </w:p>
     <w:p>
       <w:pPr>
@@ -1410,6 +1522,12 @@
           <w:rFonts w:ascii="Times New Roman" w:hAnsi="Times New Roman" w:cs="Times New Roman"/>
         </w:rPr>
         <w:t>Phải dùng padding</w:t>
+      </w:r>
+      <w:r>
+        <w:rPr>
+          <w:rFonts w:ascii="Times New Roman" w:hAnsi="Times New Roman" w:cs="Times New Roman"/>
+        </w:rPr>
+        <w:t xml:space="preserve"> OK</w:t>
       </w:r>
     </w:p>
     <w:p>
@@ -1440,7 +1558,7 @@
                     <pic:cNvPicPr/>
                   </pic:nvPicPr>
                   <pic:blipFill>
-                    <a:blip r:embed="rId17"/>
+                    <a:blip r:embed="rId18"/>
                     <a:stretch>
                       <a:fillRect/>
                     </a:stretch>
@@ -1490,6 +1608,12 @@
         </w:rPr>
         <w:t>Dư &lt;header&gt;</w:t>
       </w:r>
+      <w:r>
+        <w:rPr>
+          <w:rFonts w:ascii="Times New Roman" w:hAnsi="Times New Roman" w:cs="Times New Roman"/>
+        </w:rPr>
+        <w:t xml:space="preserve"> OK</w:t>
+      </w:r>
     </w:p>
     <w:p>
       <w:pPr>
@@ -1504,6 +1628,7 @@
           <w:noProof/>
           <w:lang w:val="vi-VN"/>
         </w:rPr>
+        <w:lastRenderedPageBreak/>
         <w:drawing>
           <wp:inline distT="0" distB="0" distL="0" distR="0" wp14:anchorId="15DE48EC" wp14:editId="0BA03252">
             <wp:extent cx="3877216" cy="1467055"/>
@@ -1520,7 +1645,7 @@
                     <pic:cNvPicPr/>
                   </pic:nvPicPr>
                   <pic:blipFill>
-                    <a:blip r:embed="rId18"/>
+                    <a:blip r:embed="rId19"/>
                     <a:stretch>
                       <a:fillRect/>
                     </a:stretch>
@@ -1562,6 +1687,18 @@
         </w:rPr>
         <w:t>Không ghi kiểu này</w:t>
       </w:r>
+      <w:r>
+        <w:rPr>
+          <w:rFonts w:ascii="Times New Roman" w:hAnsi="Times New Roman" w:cs="Times New Roman"/>
+        </w:rPr>
+        <w:t>, bị lồng class</w:t>
+      </w:r>
+      <w:r>
+        <w:rPr>
+          <w:rFonts w:ascii="Times New Roman" w:hAnsi="Times New Roman" w:cs="Times New Roman"/>
+        </w:rPr>
+        <w:t xml:space="preserve"> OK</w:t>
+      </w:r>
     </w:p>
     <w:p>
       <w:pPr>
@@ -1575,7 +1712,6 @@
           <w:rFonts w:ascii="Times New Roman" w:hAnsi="Times New Roman" w:cs="Times New Roman"/>
           <w:noProof/>
         </w:rPr>
-        <w:lastRenderedPageBreak/>
         <w:drawing>
           <wp:inline distT="0" distB="0" distL="0" distR="0" wp14:anchorId="5780DA96" wp14:editId="054E855C">
             <wp:extent cx="2514951" cy="1105054"/>
@@ -1592,7 +1728,7 @@
                     <pic:cNvPicPr/>
                   </pic:nvPicPr>
                   <pic:blipFill>
-                    <a:blip r:embed="rId19"/>
+                    <a:blip r:embed="rId20"/>
                     <a:stretch>
                       <a:fillRect/>
                     </a:stretch>
@@ -1642,6 +1778,12 @@
         </w:rPr>
         <w:t>Thừa code</w:t>
       </w:r>
+      <w:r>
+        <w:rPr>
+          <w:rFonts w:ascii="Times New Roman" w:hAnsi="Times New Roman" w:cs="Times New Roman"/>
+        </w:rPr>
+        <w:t xml:space="preserve"> OK</w:t>
+      </w:r>
     </w:p>
     <w:p>
       <w:pPr>
@@ -1671,7 +1813,7 @@
                     <pic:cNvPicPr/>
                   </pic:nvPicPr>
                   <pic:blipFill>
-                    <a:blip r:embed="rId20"/>
+                    <a:blip r:embed="rId21"/>
                     <a:stretch>
                       <a:fillRect/>
                     </a:stretch>
@@ -1747,8 +1889,16 @@
         <w:rPr>
           <w:rFonts w:ascii="Times New Roman" w:hAnsi="Times New Roman" w:cs="Times New Roman"/>
         </w:rPr>
-        <w:t>js-..</w:t>
-      </w:r>
+        <w:t>js</w:t>
+      </w:r>
+      <w:proofErr w:type="gramStart"/>
+      <w:r>
+        <w:rPr>
+          <w:rFonts w:ascii="Times New Roman" w:hAnsi="Times New Roman" w:cs="Times New Roman"/>
+        </w:rPr>
+        <w:t>-..</w:t>
+      </w:r>
+      <w:proofErr w:type="gramEnd"/>
       <w:r>
         <w:rPr>
           <w:rFonts w:ascii="Times New Roman" w:hAnsi="Times New Roman" w:cs="Times New Roman"/>
@@ -1763,6 +1913,25 @@
           <w:rFonts w:ascii="Times New Roman" w:hAnsi="Times New Roman" w:cs="Times New Roman"/>
         </w:rPr>
       </w:pPr>
+      <w:r>
+        <w:rPr>
+          <w:rFonts w:ascii="Times New Roman" w:hAnsi="Times New Roman" w:cs="Times New Roman"/>
+        </w:rPr>
+        <w:lastRenderedPageBreak/>
+        <w:t xml:space="preserve">Set </w:t>
+      </w:r>
+      <w:r>
+        <w:rPr>
+          <w:rFonts w:ascii="Times New Roman" w:hAnsi="Times New Roman" w:cs="Times New Roman"/>
+        </w:rPr>
+        <w:t>font-family: "Times New Roman"</w:t>
+      </w:r>
+      <w:r>
+        <w:rPr>
+          <w:rFonts w:ascii="Times New Roman" w:hAnsi="Times New Roman" w:cs="Times New Roman"/>
+        </w:rPr>
+        <w:t xml:space="preserve"> ở body và xóa bớt code trùng OK</w:t>
+      </w:r>
     </w:p>
     <w:p>
       <w:pPr>
@@ -1777,6 +1946,22 @@
         </w:rPr>
         <w:t>Xóa hết inline css, style=””.</w:t>
       </w:r>
+    </w:p>
+    <w:p>
+      <w:pPr>
+        <w:spacing w:line="312" w:lineRule="auto"/>
+        <w:rPr>
+          <w:rFonts w:ascii="Times New Roman" w:hAnsi="Times New Roman" w:cs="Times New Roman"/>
+        </w:rPr>
+      </w:pPr>
+    </w:p>
+    <w:p>
+      <w:pPr>
+        <w:spacing w:line="312" w:lineRule="auto"/>
+        <w:rPr>
+          <w:rFonts w:ascii="Times New Roman" w:hAnsi="Times New Roman" w:cs="Times New Roman"/>
+        </w:rPr>
+      </w:pPr>
     </w:p>
     <w:p>
       <w:pPr>

</xml_diff>

<commit_message>
ex2: fix based on docs
</commit_message>
<xml_diff>
--- a/ex2/Sửa tuần 1 bài 2 và 3.docx
+++ b/ex2/Sửa tuần 1 bài 2 và 3.docx
@@ -315,16 +315,8 @@
         <w:rPr>
           <w:rFonts w:ascii="Times New Roman" w:hAnsi="Times New Roman" w:cs="Times New Roman"/>
         </w:rPr>
-        <w:t xml:space="preserve">Cách căn giữa: margin: 0 </w:t>
-      </w:r>
-      <w:proofErr w:type="gramStart"/>
-      <w:r>
-        <w:rPr>
-          <w:rFonts w:ascii="Times New Roman" w:hAnsi="Times New Roman" w:cs="Times New Roman"/>
-        </w:rPr>
-        <w:t>auto;</w:t>
-      </w:r>
-      <w:proofErr w:type="gramEnd"/>
+        <w:t>Cách căn giữa: margin: 0 auto;</w:t>
+      </w:r>
     </w:p>
     <w:p>
       <w:pPr>
@@ -1120,6 +1112,12 @@
         </w:rPr>
         <w:t xml:space="preserve"> hoặc 1 thẻ &lt;div&gt;</w:t>
       </w:r>
+      <w:r>
+        <w:rPr>
+          <w:rFonts w:ascii="Times New Roman" w:hAnsi="Times New Roman" w:cs="Times New Roman"/>
+        </w:rPr>
+        <w:t xml:space="preserve"> OK</w:t>
+      </w:r>
     </w:p>
     <w:p>
       <w:pPr>
@@ -1456,6 +1454,7 @@
       <w:r>
         <w:rPr>
           <w:rFonts w:ascii="Times New Roman" w:hAnsi="Times New Roman" w:cs="Times New Roman"/>
+          <w:noProof/>
         </w:rPr>
         <w:drawing>
           <wp:inline distT="0" distB="0" distL="0" distR="0" wp14:anchorId="5FD754D7" wp14:editId="1B8B5725">
@@ -1861,6 +1860,93 @@
         <w:rPr>
           <w:rFonts w:ascii="Times New Roman" w:hAnsi="Times New Roman" w:cs="Times New Roman"/>
         </w:rPr>
+        <w:t>Giảm số &lt;div&gt; bị lồng</w:t>
+      </w:r>
+    </w:p>
+    <w:p>
+      <w:pPr>
+        <w:spacing w:line="312" w:lineRule="auto"/>
+        <w:rPr>
+          <w:rFonts w:ascii="Times New Roman" w:hAnsi="Times New Roman" w:cs="Times New Roman"/>
+        </w:rPr>
+      </w:pPr>
+      <w:r>
+        <w:rPr>
+          <w:rFonts w:ascii="Times New Roman" w:hAnsi="Times New Roman" w:cs="Times New Roman"/>
+        </w:rPr>
+        <w:lastRenderedPageBreak/>
+        <w:drawing>
+          <wp:inline distT="0" distB="0" distL="0" distR="0" wp14:anchorId="0273B14A" wp14:editId="2B651723">
+            <wp:extent cx="5506218" cy="2505425"/>
+            <wp:effectExtent l="0" t="0" r="0" b="9525"/>
+            <wp:docPr id="2078663764" name="Picture 1"/>
+            <wp:cNvGraphicFramePr>
+              <a:graphicFrameLocks xmlns:a="http://schemas.openxmlformats.org/drawingml/2006/main" noChangeAspect="1"/>
+            </wp:cNvGraphicFramePr>
+            <a:graphic xmlns:a="http://schemas.openxmlformats.org/drawingml/2006/main">
+              <a:graphicData uri="http://schemas.openxmlformats.org/drawingml/2006/picture">
+                <pic:pic xmlns:pic="http://schemas.openxmlformats.org/drawingml/2006/picture">
+                  <pic:nvPicPr>
+                    <pic:cNvPr id="2078663764" name=""/>
+                    <pic:cNvPicPr/>
+                  </pic:nvPicPr>
+                  <pic:blipFill>
+                    <a:blip r:embed="rId22"/>
+                    <a:stretch>
+                      <a:fillRect/>
+                    </a:stretch>
+                  </pic:blipFill>
+                  <pic:spPr>
+                    <a:xfrm>
+                      <a:off x="0" y="0"/>
+                      <a:ext cx="5506218" cy="2505425"/>
+                    </a:xfrm>
+                    <a:prstGeom prst="rect">
+                      <a:avLst/>
+                    </a:prstGeom>
+                  </pic:spPr>
+                </pic:pic>
+              </a:graphicData>
+            </a:graphic>
+          </wp:inline>
+        </w:drawing>
+      </w:r>
+    </w:p>
+    <w:p>
+      <w:pPr>
+        <w:spacing w:line="312" w:lineRule="auto"/>
+        <w:rPr>
+          <w:rFonts w:ascii="Times New Roman" w:hAnsi="Times New Roman" w:cs="Times New Roman"/>
+        </w:rPr>
+      </w:pPr>
+    </w:p>
+    <w:p>
+      <w:pPr>
+        <w:spacing w:line="312" w:lineRule="auto"/>
+        <w:rPr>
+          <w:rFonts w:ascii="Times New Roman" w:hAnsi="Times New Roman" w:cs="Times New Roman"/>
+        </w:rPr>
+      </w:pPr>
+    </w:p>
+    <w:p>
+      <w:pPr>
+        <w:spacing w:line="312" w:lineRule="auto"/>
+        <w:rPr>
+          <w:rFonts w:ascii="Times New Roman" w:hAnsi="Times New Roman" w:cs="Times New Roman"/>
+        </w:rPr>
+      </w:pPr>
+    </w:p>
+    <w:p>
+      <w:pPr>
+        <w:spacing w:line="312" w:lineRule="auto"/>
+        <w:rPr>
+          <w:rFonts w:ascii="Times New Roman" w:hAnsi="Times New Roman" w:cs="Times New Roman"/>
+        </w:rPr>
+      </w:pPr>
+      <w:r>
+        <w:rPr>
+          <w:rFonts w:ascii="Times New Roman" w:hAnsi="Times New Roman" w:cs="Times New Roman"/>
+        </w:rPr>
         <w:t>Share phần góp ý khi thiếu &lt;div&gt;</w:t>
       </w:r>
     </w:p>
@@ -1917,7 +2003,6 @@
         <w:rPr>
           <w:rFonts w:ascii="Times New Roman" w:hAnsi="Times New Roman" w:cs="Times New Roman"/>
         </w:rPr>
-        <w:lastRenderedPageBreak/>
         <w:t xml:space="preserve">Set </w:t>
       </w:r>
       <w:r>

</xml_diff>

<commit_message>
ex2: remove redundant code
</commit_message>
<xml_diff>
--- a/ex2/Sửa tuần 1 bài 2 và 3.docx
+++ b/ex2/Sửa tuần 1 bài 2 và 3.docx
@@ -77,11 +77,19 @@
           <w:rFonts w:ascii="Times New Roman" w:hAnsi="Times New Roman" w:cs="Times New Roman"/>
         </w:rPr>
       </w:pPr>
-      <w:r>
-        <w:rPr>
-          <w:rFonts w:ascii="Times New Roman" w:hAnsi="Times New Roman" w:cs="Times New Roman"/>
-        </w:rPr>
-        <w:t>Dùng ::before khi có hình trước text</w:t>
+      <w:proofErr w:type="gramStart"/>
+      <w:r>
+        <w:rPr>
+          <w:rFonts w:ascii="Times New Roman" w:hAnsi="Times New Roman" w:cs="Times New Roman"/>
+        </w:rPr>
+        <w:t>Dùng ::before</w:t>
+      </w:r>
+      <w:proofErr w:type="gramEnd"/>
+      <w:r>
+        <w:rPr>
+          <w:rFonts w:ascii="Times New Roman" w:hAnsi="Times New Roman" w:cs="Times New Roman"/>
+        </w:rPr>
+        <w:t xml:space="preserve"> khi có hình trước text</w:t>
       </w:r>
     </w:p>
     <w:p>
@@ -307,8 +315,16 @@
         <w:rPr>
           <w:rFonts w:ascii="Times New Roman" w:hAnsi="Times New Roman" w:cs="Times New Roman"/>
         </w:rPr>
-        <w:t>Cách căn giữa: margin: 0 auto;</w:t>
-      </w:r>
+        <w:t xml:space="preserve">Cách căn giữa: margin: 0 </w:t>
+      </w:r>
+      <w:proofErr w:type="gramStart"/>
+      <w:r>
+        <w:rPr>
+          <w:rFonts w:ascii="Times New Roman" w:hAnsi="Times New Roman" w:cs="Times New Roman"/>
+        </w:rPr>
+        <w:t>auto;</w:t>
+      </w:r>
+      <w:proofErr w:type="gramEnd"/>
     </w:p>
     <w:p>
       <w:pPr>
@@ -1212,7 +1228,21 @@
         <w:rPr>
           <w:rFonts w:ascii="Times New Roman" w:hAnsi="Times New Roman" w:cs="Times New Roman"/>
         </w:rPr>
-        <w:t>Nên dùng ul,li HOẶC là thẻ &lt;p&gt; riêng</w:t>
+        <w:t xml:space="preserve">Nên dùng </w:t>
+      </w:r>
+      <w:proofErr w:type="gramStart"/>
+      <w:r>
+        <w:rPr>
+          <w:rFonts w:ascii="Times New Roman" w:hAnsi="Times New Roman" w:cs="Times New Roman"/>
+        </w:rPr>
+        <w:t>ul,li</w:t>
+      </w:r>
+      <w:proofErr w:type="gramEnd"/>
+      <w:r>
+        <w:rPr>
+          <w:rFonts w:ascii="Times New Roman" w:hAnsi="Times New Roman" w:cs="Times New Roman"/>
+        </w:rPr>
+        <w:t xml:space="preserve"> HOẶC là thẻ &lt;p&gt; riêng</w:t>
       </w:r>
       <w:r>
         <w:rPr>
@@ -1857,6 +1887,7 @@
       <w:r>
         <w:rPr>
           <w:rFonts w:ascii="Times New Roman" w:hAnsi="Times New Roman" w:cs="Times New Roman"/>
+          <w:noProof/>
         </w:rPr>
         <w:lastRenderedPageBreak/>
         <w:drawing>
@@ -1959,8 +1990,16 @@
         <w:rPr>
           <w:rFonts w:ascii="Times New Roman" w:hAnsi="Times New Roman" w:cs="Times New Roman"/>
         </w:rPr>
-        <w:t>js-..</w:t>
-      </w:r>
+        <w:t>js</w:t>
+      </w:r>
+      <w:proofErr w:type="gramStart"/>
+      <w:r>
+        <w:rPr>
+          <w:rFonts w:ascii="Times New Roman" w:hAnsi="Times New Roman" w:cs="Times New Roman"/>
+        </w:rPr>
+        <w:t>-..</w:t>
+      </w:r>
+      <w:proofErr w:type="gramEnd"/>
       <w:r>
         <w:rPr>
           <w:rFonts w:ascii="Times New Roman" w:hAnsi="Times New Roman" w:cs="Times New Roman"/>

</xml_diff>

<commit_message>
[TL.Review] ex4 - layout
</commit_message>
<xml_diff>
--- a/ex2/Sửa tuần 1 bài 2 và 3.docx
+++ b/ex2/Sửa tuần 1 bài 2 và 3.docx
@@ -315,16 +315,8 @@
         <w:rPr>
           <w:rFonts w:ascii="Times New Roman" w:hAnsi="Times New Roman" w:cs="Times New Roman"/>
         </w:rPr>
-        <w:t xml:space="preserve">Cách căn giữa: margin: 0 </w:t>
-      </w:r>
-      <w:proofErr w:type="gramStart"/>
-      <w:r>
-        <w:rPr>
-          <w:rFonts w:ascii="Times New Roman" w:hAnsi="Times New Roman" w:cs="Times New Roman"/>
-        </w:rPr>
-        <w:t>auto;</w:t>
-      </w:r>
-      <w:proofErr w:type="gramEnd"/>
+        <w:t>Cách căn giữa: margin: 0 auto;</w:t>
+      </w:r>
     </w:p>
     <w:p>
       <w:pPr>
@@ -2122,7 +2114,31 @@
         <w:rPr>
           <w:rFonts w:ascii="Times New Roman" w:hAnsi="Times New Roman" w:cs="Times New Roman"/>
         </w:rPr>
-        <w:t>Cuối giờ nói làm bài 4</w:t>
+        <w:t xml:space="preserve">Cuối giờ </w:t>
+      </w:r>
+      <w:r>
+        <w:rPr>
+          <w:rFonts w:ascii="Times New Roman" w:hAnsi="Times New Roman" w:cs="Times New Roman"/>
+        </w:rPr>
+        <w:t>a</w:t>
+      </w:r>
+      <w:r>
+        <w:rPr>
+          <w:rFonts w:ascii="Times New Roman" w:hAnsi="Times New Roman" w:cs="Times New Roman"/>
+        </w:rPr>
+        <w:t>/</w:t>
+      </w:r>
+      <w:r>
+        <w:rPr>
+          <w:rFonts w:ascii="Times New Roman" w:hAnsi="Times New Roman" w:cs="Times New Roman"/>
+        </w:rPr>
+        <w:t>c nhắc</w:t>
+      </w:r>
+      <w:r>
+        <w:rPr>
+          <w:rFonts w:ascii="Times New Roman" w:hAnsi="Times New Roman" w:cs="Times New Roman"/>
+        </w:rPr>
+        <w:t xml:space="preserve"> làm bài 4</w:t>
       </w:r>
       <w:r>
         <w:rPr>
@@ -2134,16 +2150,67 @@
         <w:rPr>
           <w:rFonts w:ascii="Times New Roman" w:hAnsi="Times New Roman" w:cs="Times New Roman"/>
         </w:rPr>
-        <w:t xml:space="preserve"> rồi đưa chấm bài.</w:t>
-      </w:r>
-    </w:p>
-    <w:p>
-      <w:pPr>
-        <w:spacing w:line="312" w:lineRule="auto"/>
-        <w:rPr>
-          <w:rFonts w:ascii="Times New Roman" w:hAnsi="Times New Roman" w:cs="Times New Roman"/>
-        </w:rPr>
-      </w:pPr>
+        <w:t xml:space="preserve"> rồi </w:t>
+      </w:r>
+      <w:r>
+        <w:rPr>
+          <w:rFonts w:ascii="Times New Roman" w:hAnsi="Times New Roman" w:cs="Times New Roman"/>
+        </w:rPr>
+        <w:t>để sửa cấu trúc</w:t>
+      </w:r>
+      <w:r>
+        <w:rPr>
+          <w:rFonts w:ascii="Times New Roman" w:hAnsi="Times New Roman" w:cs="Times New Roman"/>
+        </w:rPr>
+        <w:t>.</w:t>
+      </w:r>
+    </w:p>
+    <w:p>
+      <w:pPr>
+        <w:spacing w:line="312" w:lineRule="auto"/>
+        <w:rPr>
+          <w:rFonts w:ascii="Times New Roman" w:hAnsi="Times New Roman" w:cs="Times New Roman"/>
+        </w:rPr>
+      </w:pPr>
+    </w:p>
+    <w:p>
+      <w:pPr>
+        <w:spacing w:line="312" w:lineRule="auto"/>
+        <w:rPr>
+          <w:rFonts w:ascii="Times New Roman" w:hAnsi="Times New Roman" w:cs="Times New Roman"/>
+        </w:rPr>
+      </w:pPr>
+    </w:p>
+    <w:p>
+      <w:pPr>
+        <w:spacing w:line="312" w:lineRule="auto"/>
+        <w:rPr>
+          <w:rFonts w:ascii="Times New Roman" w:hAnsi="Times New Roman" w:cs="Times New Roman"/>
+        </w:rPr>
+      </w:pPr>
+    </w:p>
+    <w:p>
+      <w:pPr>
+        <w:spacing w:line="312" w:lineRule="auto"/>
+        <w:rPr>
+          <w:rFonts w:ascii="Times New Roman" w:hAnsi="Times New Roman" w:cs="Times New Roman"/>
+          <w:b/>
+          <w:bCs/>
+          <w:sz w:val="40"/>
+          <w:szCs w:val="40"/>
+        </w:rPr>
+      </w:pPr>
+      <w:r>
+        <w:rPr>
+          <w:rFonts w:ascii="Times New Roman" w:hAnsi="Times New Roman" w:cs="Times New Roman"/>
+          <w:b/>
+          <w:bCs/>
+          <w:sz w:val="40"/>
+          <w:szCs w:val="40"/>
+        </w:rPr>
+        <w:lastRenderedPageBreak/>
+        <w:t>Lần 2</w:t>
+      </w:r>
     </w:p>
     <w:p>
       <w:pPr>

</xml_diff>